<commit_message>
página de listagem de mensagens adicionada
</commit_message>
<xml_diff>
--- a/Documentação-Sistema 1.0 1.docx
+++ b/Documentação-Sistema 1.0 1.docx
@@ -9794,15 +9794,17 @@
       <w:pPr>
         <w:pStyle w:val="Requisito"/>
         <w:pBdr>
-          <w:top w:val="single" w:color="auto" w:sz="4" w:space="0" w:shadow="1"/>
+          <w:top w:val="single" w:color="FF000000" w:sz="4" w:space="0" w:shadow="1"/>
         </w:pBdr>
-        <w:rPr>
-          <w:i/>
-          <w:color w:val="0000FF"/>
-        </w:rPr>
-      </w:pPr>
-      <w:r>
-        <w:t>Página 5</w:t>
+        <w:rPr/>
+      </w:pPr>
+      <w:r>
+        <w:rPr/>
+        <w:t xml:space="preserve">Página </w:t>
+      </w:r>
+      <w:r>
+        <w:rPr/>
+        <w:t>de listagem de mensagens</w:t>
       </w:r>
     </w:p>
     <w:p>
@@ -9814,7 +9816,54 @@
       </w:pPr>
     </w:p>
     <w:p/>
-    <w:p/>
+    <w:p>
+      <w:pPr>
+        <w:pStyle w:val="Normal"/>
+      </w:pPr>
+      <w:r>
+        <w:drawing>
+          <wp:inline wp14:editId="12119914" wp14:anchorId="6094E248">
+            <wp:extent cx="5762626" cy="2724150"/>
+            <wp:effectExtent l="0" t="0" r="0" b="0"/>
+            <wp:docPr id="1289149662" name="" title=""/>
+            <wp:cNvGraphicFramePr>
+              <a:graphicFrameLocks noChangeAspect="1"/>
+            </wp:cNvGraphicFramePr>
+            <a:graphic>
+              <a:graphicData uri="http://schemas.openxmlformats.org/drawingml/2006/picture">
+                <pic:pic>
+                  <pic:nvPicPr>
+                    <pic:cNvPr id="0" name=""/>
+                    <pic:cNvPicPr/>
+                  </pic:nvPicPr>
+                  <pic:blipFill>
+                    <a:blip r:embed="Rff289ac1ccdf42ef">
+                      <a:extLst>
+                        <a:ext xmlns:a="http://schemas.openxmlformats.org/drawingml/2006/main" uri="{28A0092B-C50C-407E-A947-70E740481C1C}">
+                          <a14:useLocalDpi val="0"/>
+                        </a:ext>
+                      </a:extLst>
+                    </a:blip>
+                    <a:stretch>
+                      <a:fillRect/>
+                    </a:stretch>
+                  </pic:blipFill>
+                  <pic:spPr>
+                    <a:xfrm>
+                      <a:off x="0" y="0"/>
+                      <a:ext cx="5762626" cy="2724150"/>
+                    </a:xfrm>
+                    <a:prstGeom prst="rect">
+                      <a:avLst/>
+                    </a:prstGeom>
+                  </pic:spPr>
+                </pic:pic>
+              </a:graphicData>
+            </a:graphic>
+          </wp:inline>
+        </w:drawing>
+      </w:r>
+    </w:p>
     <w:sectPr>
       <w:headerReference w:type="even" r:id="rId12"/>
       <w:pgSz w:w="11906" w:h="16838" w:orient="portrait" w:code="9"/>

</xml_diff>